<commit_message>
Moved WhatABook to correct location
</commit_message>
<xml_diff>
--- a/module_10/assignment_3/vanderhoff-whatabook-database-and-table-creation.docx
+++ b/module_10/assignment_3/vanderhoff-whatabook-database-and-table-creation.docx
@@ -168,6 +168,284 @@
             </a:graphic>
           </wp:inline>
         </w:drawing>
+      </w:r>
+    </w:p>
+    <w:p>
+      <w:r>
+        <w:rPr>
+          <w:rFonts w:ascii="Menlo" w:hAnsi="Menlo" w:cs="Menlo"/>
+          <w:color w:val="000000"/>
+          <w:sz w:val="22"/>
+          <w:szCs w:val="22"/>
+        </w:rPr>
+        <w:t xml:space="preserve">CREATE TABLE </w:t>
+      </w:r>
+      <w:proofErr w:type="spellStart"/>
+      <w:proofErr w:type="gramStart"/>
+      <w:r>
+        <w:rPr>
+          <w:rFonts w:ascii="Menlo" w:hAnsi="Menlo" w:cs="Menlo"/>
+          <w:color w:val="000000"/>
+          <w:sz w:val="22"/>
+          <w:szCs w:val="22"/>
+        </w:rPr>
+        <w:t>wishlist</w:t>
+      </w:r>
+      <w:proofErr w:type="spellEnd"/>
+      <w:r>
+        <w:rPr>
+          <w:rFonts w:ascii="Menlo" w:hAnsi="Menlo" w:cs="Menlo"/>
+          <w:color w:val="000000"/>
+          <w:sz w:val="22"/>
+          <w:szCs w:val="22"/>
+        </w:rPr>
+        <w:t>(</w:t>
+      </w:r>
+      <w:proofErr w:type="spellStart"/>
+      <w:proofErr w:type="gramEnd"/>
+      <w:r>
+        <w:rPr>
+          <w:rFonts w:ascii="Menlo" w:hAnsi="Menlo" w:cs="Menlo"/>
+          <w:color w:val="000000"/>
+          <w:sz w:val="22"/>
+          <w:szCs w:val="22"/>
+        </w:rPr>
+        <w:t>wishlist</w:t>
+      </w:r>
+      <w:r>
+        <w:rPr>
+          <w:rFonts w:ascii="Menlo" w:hAnsi="Menlo" w:cs="Menlo"/>
+          <w:color w:val="000000"/>
+          <w:sz w:val="22"/>
+          <w:szCs w:val="22"/>
+        </w:rPr>
+        <w:t>_id</w:t>
+      </w:r>
+      <w:proofErr w:type="spellEnd"/>
+      <w:r>
+        <w:rPr>
+          <w:rFonts w:ascii="Menlo" w:hAnsi="Menlo" w:cs="Menlo"/>
+          <w:color w:val="000000"/>
+          <w:sz w:val="22"/>
+          <w:szCs w:val="22"/>
+        </w:rPr>
+        <w:t xml:space="preserve"> INT NOT NULL AUTO_INCREMENT, PRIMARY KEY(</w:t>
+      </w:r>
+      <w:proofErr w:type="spellStart"/>
+      <w:r>
+        <w:rPr>
+          <w:rFonts w:ascii="Menlo" w:hAnsi="Menlo" w:cs="Menlo"/>
+          <w:color w:val="000000"/>
+          <w:sz w:val="22"/>
+          <w:szCs w:val="22"/>
+        </w:rPr>
+        <w:t>wishlist</w:t>
+      </w:r>
+      <w:r>
+        <w:rPr>
+          <w:rFonts w:ascii="Menlo" w:hAnsi="Menlo" w:cs="Menlo"/>
+          <w:color w:val="000000"/>
+          <w:sz w:val="22"/>
+          <w:szCs w:val="22"/>
+        </w:rPr>
+        <w:t>_id</w:t>
+      </w:r>
+      <w:proofErr w:type="spellEnd"/>
+      <w:r>
+        <w:rPr>
+          <w:rFonts w:ascii="Menlo" w:hAnsi="Menlo" w:cs="Menlo"/>
+          <w:color w:val="000000"/>
+          <w:sz w:val="22"/>
+          <w:szCs w:val="22"/>
+        </w:rPr>
+        <w:t>)</w:t>
+      </w:r>
+      <w:r>
+        <w:rPr>
+          <w:rFonts w:ascii="Menlo" w:hAnsi="Menlo" w:cs="Menlo"/>
+          <w:color w:val="000000"/>
+          <w:sz w:val="22"/>
+          <w:szCs w:val="22"/>
+        </w:rPr>
+        <w:t xml:space="preserve">, </w:t>
+      </w:r>
+      <w:proofErr w:type="spellStart"/>
+      <w:r>
+        <w:rPr>
+          <w:rFonts w:ascii="Menlo" w:hAnsi="Menlo" w:cs="Menlo"/>
+          <w:color w:val="000000"/>
+          <w:sz w:val="22"/>
+          <w:szCs w:val="22"/>
+        </w:rPr>
+        <w:t>user_id</w:t>
+      </w:r>
+      <w:proofErr w:type="spellEnd"/>
+      <w:r>
+        <w:rPr>
+          <w:rFonts w:ascii="Menlo" w:hAnsi="Menlo" w:cs="Menlo"/>
+          <w:color w:val="000000"/>
+          <w:sz w:val="22"/>
+          <w:szCs w:val="22"/>
+        </w:rPr>
+        <w:t xml:space="preserve"> INT NOT NULL, CONSTRAINT </w:t>
+      </w:r>
+      <w:proofErr w:type="spellStart"/>
+      <w:r>
+        <w:rPr>
+          <w:rFonts w:ascii="Menlo" w:hAnsi="Menlo" w:cs="Menlo"/>
+          <w:color w:val="000000"/>
+          <w:sz w:val="22"/>
+          <w:szCs w:val="22"/>
+        </w:rPr>
+        <w:t>fk_user</w:t>
+      </w:r>
+      <w:proofErr w:type="spellEnd"/>
+      <w:r>
+        <w:rPr>
+          <w:rFonts w:ascii="Menlo" w:hAnsi="Menlo" w:cs="Menlo"/>
+          <w:color w:val="000000"/>
+          <w:sz w:val="22"/>
+          <w:szCs w:val="22"/>
+        </w:rPr>
+        <w:t xml:space="preserve"> FOREIGN KEY(</w:t>
+      </w:r>
+      <w:proofErr w:type="spellStart"/>
+      <w:r>
+        <w:rPr>
+          <w:rFonts w:ascii="Menlo" w:hAnsi="Menlo" w:cs="Menlo"/>
+          <w:color w:val="000000"/>
+          <w:sz w:val="22"/>
+          <w:szCs w:val="22"/>
+        </w:rPr>
+        <w:t>user_id</w:t>
+      </w:r>
+      <w:proofErr w:type="spellEnd"/>
+      <w:r>
+        <w:rPr>
+          <w:rFonts w:ascii="Menlo" w:hAnsi="Menlo" w:cs="Menlo"/>
+          <w:color w:val="000000"/>
+          <w:sz w:val="22"/>
+          <w:szCs w:val="22"/>
+        </w:rPr>
+        <w:t>) REFERENCES user(</w:t>
+      </w:r>
+      <w:proofErr w:type="spellStart"/>
+      <w:r>
+        <w:rPr>
+          <w:rFonts w:ascii="Menlo" w:hAnsi="Menlo" w:cs="Menlo"/>
+          <w:color w:val="000000"/>
+          <w:sz w:val="22"/>
+          <w:szCs w:val="22"/>
+        </w:rPr>
+        <w:t>user_id</w:t>
+      </w:r>
+      <w:proofErr w:type="spellEnd"/>
+      <w:r>
+        <w:rPr>
+          <w:rFonts w:ascii="Menlo" w:hAnsi="Menlo" w:cs="Menlo"/>
+          <w:color w:val="000000"/>
+          <w:sz w:val="22"/>
+          <w:szCs w:val="22"/>
+        </w:rPr>
+        <w:t xml:space="preserve">), </w:t>
+      </w:r>
+      <w:proofErr w:type="spellStart"/>
+      <w:r>
+        <w:rPr>
+          <w:rFonts w:ascii="Menlo" w:hAnsi="Menlo" w:cs="Menlo"/>
+          <w:color w:val="000000"/>
+          <w:sz w:val="22"/>
+          <w:szCs w:val="22"/>
+        </w:rPr>
+        <w:t>book_id</w:t>
+      </w:r>
+      <w:proofErr w:type="spellEnd"/>
+      <w:r>
+        <w:rPr>
+          <w:rFonts w:ascii="Menlo" w:hAnsi="Menlo" w:cs="Menlo"/>
+          <w:color w:val="000000"/>
+          <w:sz w:val="22"/>
+          <w:szCs w:val="22"/>
+        </w:rPr>
+        <w:t xml:space="preserve"> INT NOT NULL, CONSTRAINT </w:t>
+      </w:r>
+      <w:proofErr w:type="spellStart"/>
+      <w:r>
+        <w:rPr>
+          <w:rFonts w:ascii="Menlo" w:hAnsi="Menlo" w:cs="Menlo"/>
+          <w:color w:val="000000"/>
+          <w:sz w:val="22"/>
+          <w:szCs w:val="22"/>
+        </w:rPr>
+        <w:t>fk</w:t>
+      </w:r>
+      <w:r>
+        <w:rPr>
+          <w:rFonts w:ascii="Menlo" w:hAnsi="Menlo" w:cs="Menlo"/>
+          <w:color w:val="000000"/>
+          <w:sz w:val="22"/>
+          <w:szCs w:val="22"/>
+        </w:rPr>
+        <w:t>_book</w:t>
+      </w:r>
+      <w:proofErr w:type="spellEnd"/>
+      <w:r>
+        <w:rPr>
+          <w:rFonts w:ascii="Menlo" w:hAnsi="Menlo" w:cs="Menlo"/>
+          <w:color w:val="000000"/>
+          <w:sz w:val="22"/>
+          <w:szCs w:val="22"/>
+        </w:rPr>
+        <w:t xml:space="preserve"> FOREIGN KEY(</w:t>
+      </w:r>
+      <w:proofErr w:type="spellStart"/>
+      <w:r>
+        <w:rPr>
+          <w:rFonts w:ascii="Menlo" w:hAnsi="Menlo" w:cs="Menlo"/>
+          <w:color w:val="000000"/>
+          <w:sz w:val="22"/>
+          <w:szCs w:val="22"/>
+        </w:rPr>
+        <w:t>book_id</w:t>
+      </w:r>
+      <w:proofErr w:type="spellEnd"/>
+      <w:r>
+        <w:rPr>
+          <w:rFonts w:ascii="Menlo" w:hAnsi="Menlo" w:cs="Menlo"/>
+          <w:color w:val="000000"/>
+          <w:sz w:val="22"/>
+          <w:szCs w:val="22"/>
+        </w:rPr>
+        <w:t>) REFERENCES book(</w:t>
+      </w:r>
+      <w:proofErr w:type="spellStart"/>
+      <w:r>
+        <w:rPr>
+          <w:rFonts w:ascii="Menlo" w:hAnsi="Menlo" w:cs="Menlo"/>
+          <w:color w:val="000000"/>
+          <w:sz w:val="22"/>
+          <w:szCs w:val="22"/>
+        </w:rPr>
+        <w:t>book_id</w:t>
+      </w:r>
+      <w:proofErr w:type="spellEnd"/>
+      <w:r>
+        <w:rPr>
+          <w:rFonts w:ascii="Menlo" w:hAnsi="Menlo" w:cs="Menlo"/>
+          <w:color w:val="000000"/>
+          <w:sz w:val="22"/>
+          <w:szCs w:val="22"/>
+        </w:rPr>
+        <w:t>))</w:t>
+      </w:r>
+      <w:r>
+        <w:rPr>
+          <w:rFonts w:ascii="Menlo" w:hAnsi="Menlo" w:cs="Menlo"/>
+          <w:color w:val="000000"/>
+          <w:sz w:val="22"/>
+          <w:szCs w:val="22"/>
+        </w:rPr>
+        <w:t>;</w:t>
       </w:r>
     </w:p>
     <w:p/>
@@ -286,6 +564,7 @@
         <w:rPr>
           <w:noProof/>
         </w:rPr>
+        <w:lastRenderedPageBreak/>
         <w:drawing>
           <wp:inline distT="0" distB="0" distL="0" distR="0" wp14:anchorId="45A35767" wp14:editId="10B86B11">
             <wp:extent cx="5943600" cy="1086485"/>
@@ -381,7 +660,6 @@
         <w:pStyle w:val="Heading2"/>
       </w:pPr>
       <w:r>
-        <w:lastRenderedPageBreak/>
         <w:t>Confirming table creation</w:t>
       </w:r>
     </w:p>
@@ -565,6 +843,7 @@
         <w:pStyle w:val="Heading2"/>
       </w:pPr>
       <w:r>
+        <w:lastRenderedPageBreak/>
         <w:t>2.</w:t>
       </w:r>
     </w:p>
@@ -849,6 +1128,7 @@
         <w:pStyle w:val="Heading2"/>
       </w:pPr>
       <w:r>
+        <w:lastRenderedPageBreak/>
         <w:t>7</w:t>
       </w:r>
       <w:r>
@@ -968,6 +1248,7 @@
         <w:pStyle w:val="Heading2"/>
       </w:pPr>
       <w:r>
+        <w:lastRenderedPageBreak/>
         <w:t>9.</w:t>
       </w:r>
       <w:r>
@@ -1019,20 +1300,22 @@
     </w:p>
     <w:p>
       <w:pPr>
-        <w:pStyle w:val="Heading1"/>
-      </w:pPr>
-      <w:r>
-        <w:t>Inserting three users into table user</w:t>
-      </w:r>
+        <w:pStyle w:val="Heading2"/>
+      </w:pPr>
+      <w:r>
+        <w:t>Results:</w:t>
+      </w:r>
+    </w:p>
+    <w:p>
       <w:r>
         <w:rPr>
           <w:noProof/>
         </w:rPr>
         <w:drawing>
-          <wp:inline distT="0" distB="0" distL="0" distR="0" wp14:anchorId="1FD50234" wp14:editId="586B0422">
-            <wp:extent cx="5943600" cy="779145"/>
+          <wp:inline distT="0" distB="0" distL="0" distR="0" wp14:anchorId="5FA7B6F4" wp14:editId="0F18E618">
+            <wp:extent cx="5943600" cy="2836545"/>
             <wp:effectExtent l="0" t="0" r="0" b="0"/>
-            <wp:docPr id="19" name="Picture 19" descr="Text&#10;&#10;Description automatically generated"/>
+            <wp:docPr id="28" name="Picture 28" descr="Text&#10;&#10;Description automatically generated"/>
             <wp:cNvGraphicFramePr>
               <a:graphicFrameLocks xmlns:a="http://schemas.openxmlformats.org/drawingml/2006/main" noChangeAspect="1"/>
             </wp:cNvGraphicFramePr>
@@ -1040,7 +1323,7 @@
               <a:graphicData uri="http://schemas.openxmlformats.org/drawingml/2006/picture">
                 <pic:pic xmlns:pic="http://schemas.openxmlformats.org/drawingml/2006/picture">
                   <pic:nvPicPr>
-                    <pic:cNvPr id="19" name="Picture 19" descr="Text&#10;&#10;Description automatically generated"/>
+                    <pic:cNvPr id="28" name="Picture 28" descr="Text&#10;&#10;Description automatically generated"/>
                     <pic:cNvPicPr/>
                   </pic:nvPicPr>
                   <pic:blipFill>
@@ -1058,7 +1341,7 @@
                   <pic:spPr>
                     <a:xfrm>
                       <a:off x="0" y="0"/>
-                      <a:ext cx="5943600" cy="779145"/>
+                      <a:ext cx="5943600" cy="2836545"/>
                     </a:xfrm>
                     <a:prstGeom prst="rect">
                       <a:avLst/>
@@ -1070,15 +1353,23 @@
           </wp:inline>
         </w:drawing>
       </w:r>
+    </w:p>
+    <w:p>
+      <w:pPr>
+        <w:pStyle w:val="Heading1"/>
+      </w:pPr>
+      <w:r>
+        <w:t>Inserting three users into table user</w:t>
+      </w:r>
       <w:r>
         <w:rPr>
           <w:noProof/>
         </w:rPr>
         <w:drawing>
-          <wp:inline distT="0" distB="0" distL="0" distR="0" wp14:anchorId="049F57C8" wp14:editId="45A0842B">
-            <wp:extent cx="5943600" cy="1353185"/>
-            <wp:effectExtent l="0" t="0" r="0" b="5715"/>
-            <wp:docPr id="20" name="Picture 20" descr="Text&#10;&#10;Description automatically generated"/>
+          <wp:inline distT="0" distB="0" distL="0" distR="0" wp14:anchorId="5D3C4C54" wp14:editId="6D24B1A4">
+            <wp:extent cx="5943600" cy="1677670"/>
+            <wp:effectExtent l="0" t="0" r="0" b="0"/>
+            <wp:docPr id="9" name="Picture 9" descr="Text&#10;&#10;Description automatically generated"/>
             <wp:cNvGraphicFramePr>
               <a:graphicFrameLocks xmlns:a="http://schemas.openxmlformats.org/drawingml/2006/main" noChangeAspect="1"/>
             </wp:cNvGraphicFramePr>
@@ -1086,7 +1377,7 @@
               <a:graphicData uri="http://schemas.openxmlformats.org/drawingml/2006/picture">
                 <pic:pic xmlns:pic="http://schemas.openxmlformats.org/drawingml/2006/picture">
                   <pic:nvPicPr>
-                    <pic:cNvPr id="20" name="Picture 20" descr="Text&#10;&#10;Description automatically generated"/>
+                    <pic:cNvPr id="9" name="Picture 9" descr="Text&#10;&#10;Description automatically generated"/>
                     <pic:cNvPicPr/>
                   </pic:nvPicPr>
                   <pic:blipFill>
@@ -1104,7 +1395,7 @@
                   <pic:spPr>
                     <a:xfrm>
                       <a:off x="0" y="0"/>
-                      <a:ext cx="5943600" cy="1353185"/>
+                      <a:ext cx="5943600" cy="1677670"/>
                     </a:xfrm>
                     <a:prstGeom prst="rect">
                       <a:avLst/>
@@ -1119,25 +1410,22 @@
     </w:p>
     <w:p>
       <w:pPr>
-        <w:pStyle w:val="Heading1"/>
-      </w:pPr>
-    </w:p>
-    <w:p>
-      <w:pPr>
-        <w:pStyle w:val="Heading1"/>
-      </w:pPr>
-      <w:r>
-        <w:t>Inserting one wishlist book into each user’s wishlist</w:t>
-      </w:r>
+        <w:pStyle w:val="Heading2"/>
+      </w:pPr>
+      <w:r>
+        <w:t>Results:</w:t>
+      </w:r>
+    </w:p>
+    <w:p>
       <w:r>
         <w:rPr>
           <w:noProof/>
         </w:rPr>
         <w:drawing>
-          <wp:inline distT="0" distB="0" distL="0" distR="0" wp14:anchorId="2EF43AFD" wp14:editId="1305CBB6">
-            <wp:extent cx="5943600" cy="461645"/>
+          <wp:inline distT="0" distB="0" distL="0" distR="0" wp14:anchorId="140986A5" wp14:editId="29E49A55">
+            <wp:extent cx="5943600" cy="1209675"/>
             <wp:effectExtent l="0" t="0" r="0" b="0"/>
-            <wp:docPr id="25" name="Picture 25"/>
+            <wp:docPr id="21" name="Picture 21" descr="Text&#10;&#10;Description automatically generated with medium confidence"/>
             <wp:cNvGraphicFramePr>
               <a:graphicFrameLocks xmlns:a="http://schemas.openxmlformats.org/drawingml/2006/main" noChangeAspect="1"/>
             </wp:cNvGraphicFramePr>
@@ -1145,7 +1433,7 @@
               <a:graphicData uri="http://schemas.openxmlformats.org/drawingml/2006/picture">
                 <pic:pic xmlns:pic="http://schemas.openxmlformats.org/drawingml/2006/picture">
                   <pic:nvPicPr>
-                    <pic:cNvPr id="25" name="Picture 25"/>
+                    <pic:cNvPr id="21" name="Picture 21" descr="Text&#10;&#10;Description automatically generated with medium confidence"/>
                     <pic:cNvPicPr/>
                   </pic:nvPicPr>
                   <pic:blipFill>
@@ -1163,7 +1451,7 @@
                   <pic:spPr>
                     <a:xfrm>
                       <a:off x="0" y="0"/>
-                      <a:ext cx="5943600" cy="461645"/>
+                      <a:ext cx="5943600" cy="1209675"/>
                     </a:xfrm>
                     <a:prstGeom prst="rect">
                       <a:avLst/>
@@ -1175,15 +1463,42 @@
           </wp:inline>
         </w:drawing>
       </w:r>
+    </w:p>
+    <w:p>
+      <w:pPr>
+        <w:pStyle w:val="Heading1"/>
+      </w:pPr>
+      <w:r>
+        <w:lastRenderedPageBreak/>
+        <w:t xml:space="preserve">Inserting one </w:t>
+      </w:r>
+      <w:proofErr w:type="spellStart"/>
+      <w:r>
+        <w:t>wishlist</w:t>
+      </w:r>
+      <w:proofErr w:type="spellEnd"/>
+      <w:r>
+        <w:t xml:space="preserve"> book into each user’s </w:t>
+      </w:r>
+      <w:proofErr w:type="spellStart"/>
+      <w:r>
+        <w:t>wishlist</w:t>
+      </w:r>
+      <w:proofErr w:type="spellEnd"/>
+    </w:p>
+    <w:p>
+      <w:pPr>
+        <w:pStyle w:val="Heading1"/>
+      </w:pPr>
       <w:r>
         <w:rPr>
           <w:noProof/>
         </w:rPr>
         <w:drawing>
-          <wp:inline distT="0" distB="0" distL="0" distR="0" wp14:anchorId="6D7E9E37" wp14:editId="77802002">
-            <wp:extent cx="5943600" cy="812165"/>
-            <wp:effectExtent l="0" t="0" r="0" b="635"/>
-            <wp:docPr id="22" name="Picture 22" descr="Text&#10;&#10;Description automatically generated"/>
+          <wp:inline distT="0" distB="0" distL="0" distR="0" wp14:anchorId="44AF7D46" wp14:editId="1AE365BE">
+            <wp:extent cx="5943600" cy="1355725"/>
+            <wp:effectExtent l="0" t="0" r="0" b="3175"/>
+            <wp:docPr id="11" name="Picture 11" descr="Text&#10;&#10;Description automatically generated"/>
             <wp:cNvGraphicFramePr>
               <a:graphicFrameLocks xmlns:a="http://schemas.openxmlformats.org/drawingml/2006/main" noChangeAspect="1"/>
             </wp:cNvGraphicFramePr>
@@ -1191,7 +1506,7 @@
               <a:graphicData uri="http://schemas.openxmlformats.org/drawingml/2006/picture">
                 <pic:pic xmlns:pic="http://schemas.openxmlformats.org/drawingml/2006/picture">
                   <pic:nvPicPr>
-                    <pic:cNvPr id="22" name="Picture 22" descr="Text&#10;&#10;Description automatically generated"/>
+                    <pic:cNvPr id="11" name="Picture 11" descr="Text&#10;&#10;Description automatically generated"/>
                     <pic:cNvPicPr/>
                   </pic:nvPicPr>
                   <pic:blipFill>
@@ -1209,7 +1524,7 @@
                   <pic:spPr>
                     <a:xfrm>
                       <a:off x="0" y="0"/>
-                      <a:ext cx="5943600" cy="812165"/>
+                      <a:ext cx="5943600" cy="1355725"/>
                     </a:xfrm>
                     <a:prstGeom prst="rect">
                       <a:avLst/>
@@ -1221,15 +1536,23 @@
           </wp:inline>
         </w:drawing>
       </w:r>
+    </w:p>
+    <w:p>
+      <w:pPr>
+        <w:pStyle w:val="Heading2"/>
+      </w:pPr>
+      <w:r>
+        <w:t>Results:</w:t>
+      </w:r>
       <w:r>
         <w:rPr>
           <w:noProof/>
         </w:rPr>
         <w:drawing>
-          <wp:inline distT="0" distB="0" distL="0" distR="0" wp14:anchorId="5D45D335" wp14:editId="6AE37FDB">
-            <wp:extent cx="5943600" cy="783590"/>
-            <wp:effectExtent l="0" t="0" r="0" b="3810"/>
-            <wp:docPr id="23" name="Picture 23" descr="Text&#10;&#10;Description automatically generated"/>
+          <wp:inline distT="0" distB="0" distL="0" distR="0" wp14:anchorId="1056A1A3" wp14:editId="578D7989">
+            <wp:extent cx="5943600" cy="1374140"/>
+            <wp:effectExtent l="0" t="0" r="0" b="0"/>
+            <wp:docPr id="27" name="Picture 27" descr="Text&#10;&#10;Description automatically generated"/>
             <wp:cNvGraphicFramePr>
               <a:graphicFrameLocks xmlns:a="http://schemas.openxmlformats.org/drawingml/2006/main" noChangeAspect="1"/>
             </wp:cNvGraphicFramePr>
@@ -1237,7 +1560,7 @@
               <a:graphicData uri="http://schemas.openxmlformats.org/drawingml/2006/picture">
                 <pic:pic xmlns:pic="http://schemas.openxmlformats.org/drawingml/2006/picture">
                   <pic:nvPicPr>
-                    <pic:cNvPr id="23" name="Picture 23" descr="Text&#10;&#10;Description automatically generated"/>
+                    <pic:cNvPr id="27" name="Picture 27" descr="Text&#10;&#10;Description automatically generated"/>
                     <pic:cNvPicPr/>
                   </pic:nvPicPr>
                   <pic:blipFill>
@@ -1255,7 +1578,7 @@
                   <pic:spPr>
                     <a:xfrm>
                       <a:off x="0" y="0"/>
-                      <a:ext cx="5943600" cy="783590"/>
+                      <a:ext cx="5943600" cy="1374140"/>
                     </a:xfrm>
                     <a:prstGeom prst="rect">
                       <a:avLst/>
@@ -1899,6 +2222,7 @@
   <w:style w:type="paragraph" w:default="1" w:styleId="Normal">
     <w:name w:val="Normal"/>
     <w:qFormat/>
+    <w:rsid w:val="00E569EA"/>
   </w:style>
   <w:style w:type="paragraph" w:styleId="Heading1">
     <w:name w:val="heading 1"/>

</xml_diff>